<commit_message>
DFD after Maya Olegivna=)
</commit_message>
<xml_diff>
--- a/Documentation/report_3.docx
+++ b/Documentation/report_3.docx
@@ -14,7 +14,7 @@
           <w:insideH w:val="single" w:sz="6" w:space="0" w:color="000000"/>
           <w:insideV w:val="single" w:sz="6" w:space="0" w:color="000000"/>
         </w:tblBorders>
-        <w:tblLook w:val="00BF" w:firstRow="1" w:lastRow="0" w:firstColumn="1" w:lastColumn="0" w:noHBand="0" w:noVBand="0"/>
+        <w:tblLook w:val="00A0" w:firstRow="1" w:lastRow="0" w:firstColumn="1" w:lastColumn="0" w:noHBand="0" w:noVBand="0"/>
       </w:tblPr>
       <w:tblGrid>
         <w:gridCol w:w="331"/>
@@ -321,15 +321,7 @@
                 <w:szCs w:val="28"/>
                 <w:lang w:val="uk-UA"/>
               </w:rPr>
-              <w:t xml:space="preserve">Клієнт бажає зареєструватись у </w:t>
-            </w:r>
-            <w:r>
-              <w:rPr>
-                <w:sz w:val="28"/>
-                <w:szCs w:val="28"/>
-                <w:lang w:val="uk-UA"/>
-              </w:rPr>
-              <w:t>системі</w:t>
+              <w:t>Клієнт бажає зареєструватись у системі</w:t>
             </w:r>
           </w:p>
         </w:tc>
@@ -462,15 +454,7 @@
                 <w:szCs w:val="28"/>
                 <w:lang w:val="uk-UA"/>
               </w:rPr>
-              <w:t xml:space="preserve">Надійшов запит на </w:t>
-            </w:r>
-            <w:r>
-              <w:rPr>
-                <w:sz w:val="28"/>
-                <w:szCs w:val="28"/>
-                <w:lang w:val="uk-UA"/>
-              </w:rPr>
-              <w:t>виготовлення комп’ютера</w:t>
+              <w:t>Надійшов запит на виготовлення комп’ютера</w:t>
             </w:r>
           </w:p>
         </w:tc>
@@ -507,15 +491,7 @@
                 <w:szCs w:val="28"/>
                 <w:lang w:val="uk-UA"/>
               </w:rPr>
-              <w:t>Попередній р</w:t>
-            </w:r>
-            <w:r>
-              <w:rPr>
-                <w:sz w:val="28"/>
-                <w:szCs w:val="28"/>
-                <w:lang w:val="uk-UA"/>
-              </w:rPr>
-              <w:t>озгляд запиту</w:t>
+              <w:t>Попередній розгляд запиту</w:t>
             </w:r>
           </w:p>
         </w:tc>
@@ -611,15 +587,7 @@
                 <w:szCs w:val="28"/>
                 <w:lang w:val="uk-UA"/>
               </w:rPr>
-              <w:t xml:space="preserve">Клієнт </w:t>
-            </w:r>
-            <w:r>
-              <w:rPr>
-                <w:sz w:val="28"/>
-                <w:szCs w:val="28"/>
-                <w:lang w:val="uk-UA"/>
-              </w:rPr>
-              <w:t>скасовує замовлення</w:t>
+              <w:t>Клієнт скасовує замовлення</w:t>
             </w:r>
           </w:p>
         </w:tc>
@@ -750,7 +718,25 @@
                 <w:szCs w:val="28"/>
                 <w:lang w:val="uk-UA"/>
               </w:rPr>
-              <w:t>Клієнт переглядає замолення</w:t>
+              <w:t>Клієнт переглядає замо</w:t>
+            </w:r>
+            <w:r>
+              <w:rPr>
+                <w:sz w:val="28"/>
+                <w:szCs w:val="28"/>
+                <w:lang w:val="uk-UA"/>
+              </w:rPr>
+              <w:t>в</w:t>
+            </w:r>
+            <w:bookmarkStart w:id="0" w:name="_GoBack"/>
+            <w:bookmarkEnd w:id="0"/>
+            <w:r>
+              <w:rPr>
+                <w:sz w:val="28"/>
+                <w:szCs w:val="28"/>
+                <w:lang w:val="uk-UA"/>
+              </w:rPr>
+              <w:t>лення</w:t>
             </w:r>
           </w:p>
         </w:tc>
@@ -1123,8 +1109,6 @@
               </w:rPr>
               <w:t>7</w:t>
             </w:r>
-            <w:bookmarkStart w:id="0" w:name="_GoBack"/>
-            <w:bookmarkEnd w:id="0"/>
           </w:p>
         </w:tc>
         <w:tc>

</xml_diff>